<commit_message>
BT tuần 6 update
</commit_message>
<xml_diff>
--- a/Baitaptuan6/BT_Tuan6.docx
+++ b/Baitaptuan6/BT_Tuan6.docx
@@ -565,7 +565,23 @@
           <w:sz w:val="28"/>
           <w:szCs w:val="28"/>
         </w:rPr>
-        <w:t>hỗ trợ việc kiểm thử chương trình Java dành cho Eclipse, thuộc sở hữu của Google. Nó có các chức năng như: tự động sinh các ca kiểm thử, phân tích lỗi của code, thống kê số lượng các thành phần của chương trình, phân tích và phát hiện code trùng lặp</w:t>
+        <w:t>hỗ trợ việc kiểm thử chương trình Java dành cho Eclipse, thuộc sở hữu của Google. Nó có các chức năng như: tự động sinh các ca kiểm thử, phân tích lỗi của code, thống kê số lượng các thành phần</w:t>
+      </w:r>
+      <w:r>
+        <w:rPr>
+          <w:rFonts w:ascii="Times New Roman" w:hAnsi="Times New Roman" w:cs="Times New Roman"/>
+          <w:sz w:val="28"/>
+          <w:szCs w:val="28"/>
+        </w:rPr>
+        <w:t xml:space="preserve"> liên quan</w:t>
+      </w:r>
+      <w:r>
+        <w:rPr>
+          <w:rFonts w:ascii="Times New Roman" w:hAnsi="Times New Roman" w:cs="Times New Roman"/>
+          <w:sz w:val="28"/>
+          <w:szCs w:val="28"/>
+        </w:rPr>
+        <w:t xml:space="preserve"> của chương trình, phân tích và phát hiện code trùng lặp</w:t>
       </w:r>
       <w:proofErr w:type="gramStart"/>
       <w:r>
@@ -585,6 +601,16 @@
         </w:rPr>
         <w:t xml:space="preserve">cùng một số chức năng khác. </w:t>
       </w:r>
+    </w:p>
+    <w:p>
+      <w:pPr>
+        <w:pStyle w:val="ListParagraph"/>
+        <w:rPr>
+          <w:rFonts w:ascii="Times New Roman" w:hAnsi="Times New Roman" w:cs="Times New Roman"/>
+          <w:sz w:val="28"/>
+          <w:szCs w:val="28"/>
+        </w:rPr>
+      </w:pPr>
     </w:p>
     <w:p>
       <w:pPr>
@@ -955,7 +981,6 @@
           <w:sz w:val="32"/>
           <w:szCs w:val="28"/>
         </w:rPr>
-        <w:lastRenderedPageBreak/>
         <w:t>Demo công cụ</w:t>
       </w:r>
     </w:p>
@@ -1153,17 +1178,6 @@
     </w:p>
     <w:p>
       <w:pPr>
-        <w:ind w:left="360"/>
-        <w:rPr>
-          <w:rFonts w:ascii="Times New Roman" w:hAnsi="Times New Roman" w:cs="Times New Roman"/>
-          <w:sz w:val="28"/>
-          <w:szCs w:val="28"/>
-        </w:rPr>
-      </w:pPr>
-    </w:p>
-    <w:p>
-      <w:pPr>
-        <w:ind w:left="360"/>
         <w:rPr>
           <w:rFonts w:ascii="Times New Roman" w:hAnsi="Times New Roman" w:cs="Times New Roman"/>
           <w:sz w:val="28"/>
@@ -1233,6 +1247,503 @@
     </w:p>
     <w:p>
       <w:pPr>
+        <w:ind w:left="360" w:firstLine="360"/>
+        <w:rPr>
+          <w:rFonts w:ascii="Times New Roman" w:hAnsi="Times New Roman" w:cs="Times New Roman"/>
+          <w:sz w:val="28"/>
+          <w:szCs w:val="28"/>
+          <w:lang w:val="vi-VN"/>
+        </w:rPr>
+      </w:pPr>
+      <w:r>
+        <w:rPr>
+          <w:rFonts w:ascii="Times New Roman" w:hAnsi="Times New Roman" w:cs="Times New Roman"/>
+          <w:sz w:val="28"/>
+          <w:szCs w:val="28"/>
+        </w:rPr>
+        <w:t>Cách thức hoạt động của chức năng:</w:t>
+      </w:r>
+    </w:p>
+    <w:p>
+      <w:pPr>
+        <w:numPr>
+          <w:ilvl w:val="1"/>
+          <w:numId w:val="12"/>
+        </w:numPr>
+        <w:rPr>
+          <w:rFonts w:ascii="Times New Roman" w:hAnsi="Times New Roman" w:cs="Times New Roman"/>
+          <w:sz w:val="28"/>
+          <w:szCs w:val="28"/>
+          <w:lang w:val="vi-VN"/>
+        </w:rPr>
+      </w:pPr>
+      <w:r>
+        <w:rPr>
+          <w:rFonts w:ascii="Times New Roman" w:hAnsi="Times New Roman" w:cs="Times New Roman"/>
+          <w:sz w:val="28"/>
+          <w:szCs w:val="28"/>
+        </w:rPr>
+        <w:t>Sinh 1 danh sách các giá tr</w:t>
+      </w:r>
+      <w:r>
+        <w:rPr>
+          <w:rFonts w:ascii="Times New Roman" w:hAnsi="Times New Roman" w:cs="Times New Roman"/>
+          <w:sz w:val="28"/>
+          <w:szCs w:val="28"/>
+        </w:rPr>
+        <w:t>ị</w:t>
+      </w:r>
+      <w:r>
+        <w:rPr>
+          <w:rFonts w:ascii="Times New Roman" w:hAnsi="Times New Roman" w:cs="Times New Roman"/>
+          <w:sz w:val="28"/>
+          <w:szCs w:val="28"/>
+        </w:rPr>
+        <w:t xml:space="preserve"> cho m</w:t>
+      </w:r>
+      <w:r>
+        <w:rPr>
+          <w:rFonts w:ascii="Times New Roman" w:hAnsi="Times New Roman" w:cs="Times New Roman"/>
+          <w:sz w:val="28"/>
+          <w:szCs w:val="28"/>
+        </w:rPr>
+        <w:t>ỗ</w:t>
+      </w:r>
+      <w:r>
+        <w:rPr>
+          <w:rFonts w:ascii="Times New Roman" w:hAnsi="Times New Roman" w:cs="Times New Roman"/>
+          <w:sz w:val="28"/>
+          <w:szCs w:val="28"/>
+        </w:rPr>
+        <w:t>i tham s</w:t>
+      </w:r>
+      <w:r>
+        <w:rPr>
+          <w:rFonts w:ascii="Times New Roman" w:hAnsi="Times New Roman" w:cs="Times New Roman"/>
+          <w:sz w:val="28"/>
+          <w:szCs w:val="28"/>
+        </w:rPr>
+        <w:t>ố</w:t>
+      </w:r>
+      <w:r>
+        <w:rPr>
+          <w:rFonts w:ascii="Times New Roman" w:hAnsi="Times New Roman" w:cs="Times New Roman"/>
+          <w:sz w:val="28"/>
+          <w:szCs w:val="28"/>
+        </w:rPr>
+        <w:t xml:space="preserve"> </w:t>
+      </w:r>
+    </w:p>
+    <w:p>
+      <w:pPr>
+        <w:numPr>
+          <w:ilvl w:val="1"/>
+          <w:numId w:val="12"/>
+        </w:numPr>
+        <w:rPr>
+          <w:rFonts w:ascii="Times New Roman" w:hAnsi="Times New Roman" w:cs="Times New Roman"/>
+          <w:sz w:val="28"/>
+          <w:szCs w:val="28"/>
+          <w:lang w:val="vi-VN"/>
+        </w:rPr>
+      </w:pPr>
+      <w:r>
+        <w:rPr>
+          <w:rFonts w:ascii="Times New Roman" w:hAnsi="Times New Roman" w:cs="Times New Roman"/>
+          <w:sz w:val="28"/>
+          <w:szCs w:val="28"/>
+        </w:rPr>
+        <w:t>Xác đ</w:t>
+      </w:r>
+      <w:r>
+        <w:rPr>
+          <w:rFonts w:ascii="Times New Roman" w:hAnsi="Times New Roman" w:cs="Times New Roman"/>
+          <w:sz w:val="28"/>
+          <w:szCs w:val="28"/>
+        </w:rPr>
+        <w:t>ị</w:t>
+      </w:r>
+      <w:r>
+        <w:rPr>
+          <w:rFonts w:ascii="Times New Roman" w:hAnsi="Times New Roman" w:cs="Times New Roman"/>
+          <w:sz w:val="28"/>
+          <w:szCs w:val="28"/>
+        </w:rPr>
+        <w:t>nh các b</w:t>
+      </w:r>
+      <w:r>
+        <w:rPr>
+          <w:rFonts w:ascii="Times New Roman" w:hAnsi="Times New Roman" w:cs="Times New Roman"/>
+          <w:sz w:val="28"/>
+          <w:szCs w:val="28"/>
+        </w:rPr>
+        <w:t>ộ</w:t>
+      </w:r>
+      <w:r>
+        <w:rPr>
+          <w:rFonts w:ascii="Times New Roman" w:hAnsi="Times New Roman" w:cs="Times New Roman"/>
+          <w:sz w:val="28"/>
+          <w:szCs w:val="28"/>
+        </w:rPr>
+        <w:t xml:space="preserve"> giá tr</w:t>
+      </w:r>
+      <w:r>
+        <w:rPr>
+          <w:rFonts w:ascii="Times New Roman" w:hAnsi="Times New Roman" w:cs="Times New Roman"/>
+          <w:sz w:val="28"/>
+          <w:szCs w:val="28"/>
+        </w:rPr>
+        <w:t>ị</w:t>
+      </w:r>
+      <w:r>
+        <w:rPr>
+          <w:rFonts w:ascii="Times New Roman" w:hAnsi="Times New Roman" w:cs="Times New Roman"/>
+          <w:sz w:val="28"/>
+          <w:szCs w:val="28"/>
+        </w:rPr>
+        <w:t xml:space="preserve"> phù h</w:t>
+      </w:r>
+      <w:r>
+        <w:rPr>
+          <w:rFonts w:ascii="Times New Roman" w:hAnsi="Times New Roman" w:cs="Times New Roman"/>
+          <w:sz w:val="28"/>
+          <w:szCs w:val="28"/>
+        </w:rPr>
+        <w:t>ợ</w:t>
+      </w:r>
+      <w:r>
+        <w:rPr>
+          <w:rFonts w:ascii="Times New Roman" w:hAnsi="Times New Roman" w:cs="Times New Roman"/>
+          <w:sz w:val="28"/>
+          <w:szCs w:val="28"/>
+        </w:rPr>
+        <w:t xml:space="preserve">p </w:t>
+      </w:r>
+    </w:p>
+    <w:p>
+      <w:pPr>
+        <w:numPr>
+          <w:ilvl w:val="1"/>
+          <w:numId w:val="12"/>
+        </w:numPr>
+        <w:rPr>
+          <w:rFonts w:ascii="Times New Roman" w:hAnsi="Times New Roman" w:cs="Times New Roman"/>
+          <w:sz w:val="28"/>
+          <w:szCs w:val="28"/>
+          <w:lang w:val="vi-VN"/>
+        </w:rPr>
+      </w:pPr>
+      <w:r>
+        <w:rPr>
+          <w:rFonts w:ascii="Times New Roman" w:hAnsi="Times New Roman" w:cs="Times New Roman"/>
+          <w:sz w:val="28"/>
+          <w:szCs w:val="28"/>
+        </w:rPr>
+        <w:t>Tính k</w:t>
+      </w:r>
+      <w:r>
+        <w:rPr>
+          <w:rFonts w:ascii="Times New Roman" w:hAnsi="Times New Roman" w:cs="Times New Roman"/>
+          <w:sz w:val="28"/>
+          <w:szCs w:val="28"/>
+        </w:rPr>
+        <w:t>ế</w:t>
+      </w:r>
+      <w:r>
+        <w:rPr>
+          <w:rFonts w:ascii="Times New Roman" w:hAnsi="Times New Roman" w:cs="Times New Roman"/>
+          <w:sz w:val="28"/>
+          <w:szCs w:val="28"/>
+        </w:rPr>
+        <w:t>t qu</w:t>
+      </w:r>
+      <w:r>
+        <w:rPr>
+          <w:rFonts w:ascii="Times New Roman" w:hAnsi="Times New Roman" w:cs="Times New Roman"/>
+          <w:sz w:val="28"/>
+          <w:szCs w:val="28"/>
+        </w:rPr>
+        <w:t>ả</w:t>
+      </w:r>
+      <w:r>
+        <w:rPr>
+          <w:rFonts w:ascii="Times New Roman" w:hAnsi="Times New Roman" w:cs="Times New Roman"/>
+          <w:sz w:val="28"/>
+          <w:szCs w:val="28"/>
+        </w:rPr>
+        <w:t xml:space="preserve"> khi s</w:t>
+      </w:r>
+      <w:r>
+        <w:rPr>
+          <w:rFonts w:ascii="Times New Roman" w:hAnsi="Times New Roman" w:cs="Times New Roman"/>
+          <w:sz w:val="28"/>
+          <w:szCs w:val="28"/>
+        </w:rPr>
+        <w:t>ử</w:t>
+      </w:r>
+      <w:r>
+        <w:rPr>
+          <w:rFonts w:ascii="Times New Roman" w:hAnsi="Times New Roman" w:cs="Times New Roman"/>
+          <w:sz w:val="28"/>
+          <w:szCs w:val="28"/>
+        </w:rPr>
+        <w:t xml:space="preserve"> d</w:t>
+      </w:r>
+      <w:r>
+        <w:rPr>
+          <w:rFonts w:ascii="Times New Roman" w:hAnsi="Times New Roman" w:cs="Times New Roman"/>
+          <w:sz w:val="28"/>
+          <w:szCs w:val="28"/>
+        </w:rPr>
+        <w:t>ụ</w:t>
+      </w:r>
+      <w:r>
+        <w:rPr>
+          <w:rFonts w:ascii="Times New Roman" w:hAnsi="Times New Roman" w:cs="Times New Roman"/>
+          <w:sz w:val="28"/>
+          <w:szCs w:val="28"/>
+        </w:rPr>
+        <w:t>ng b</w:t>
+      </w:r>
+      <w:r>
+        <w:rPr>
+          <w:rFonts w:ascii="Times New Roman" w:hAnsi="Times New Roman" w:cs="Times New Roman"/>
+          <w:sz w:val="28"/>
+          <w:szCs w:val="28"/>
+        </w:rPr>
+        <w:t>ộ</w:t>
+      </w:r>
+      <w:r>
+        <w:rPr>
+          <w:rFonts w:ascii="Times New Roman" w:hAnsi="Times New Roman" w:cs="Times New Roman"/>
+          <w:sz w:val="28"/>
+          <w:szCs w:val="28"/>
+        </w:rPr>
+        <w:t xml:space="preserve"> giá tr</w:t>
+      </w:r>
+      <w:r>
+        <w:rPr>
+          <w:rFonts w:ascii="Times New Roman" w:hAnsi="Times New Roman" w:cs="Times New Roman"/>
+          <w:sz w:val="28"/>
+          <w:szCs w:val="28"/>
+        </w:rPr>
+        <w:t>ị</w:t>
+      </w:r>
+      <w:r>
+        <w:rPr>
+          <w:rFonts w:ascii="Times New Roman" w:hAnsi="Times New Roman" w:cs="Times New Roman"/>
+          <w:sz w:val="28"/>
+          <w:szCs w:val="28"/>
+        </w:rPr>
+        <w:t xml:space="preserve"> đó </w:t>
+      </w:r>
+    </w:p>
+    <w:p>
+      <w:pPr>
+        <w:numPr>
+          <w:ilvl w:val="1"/>
+          <w:numId w:val="12"/>
+        </w:numPr>
+        <w:rPr>
+          <w:rFonts w:ascii="Times New Roman" w:hAnsi="Times New Roman" w:cs="Times New Roman"/>
+          <w:sz w:val="28"/>
+          <w:szCs w:val="28"/>
+          <w:lang w:val="vi-VN"/>
+        </w:rPr>
+      </w:pPr>
+      <w:r>
+        <w:rPr>
+          <w:rFonts w:ascii="Times New Roman" w:hAnsi="Times New Roman" w:cs="Times New Roman"/>
+          <w:sz w:val="28"/>
+          <w:szCs w:val="28"/>
+        </w:rPr>
+        <w:t>Tìm phương pháp đ</w:t>
+      </w:r>
+      <w:r>
+        <w:rPr>
+          <w:rFonts w:ascii="Times New Roman" w:hAnsi="Times New Roman" w:cs="Times New Roman"/>
+          <w:sz w:val="28"/>
+          <w:szCs w:val="28"/>
+        </w:rPr>
+        <w:t>ể</w:t>
+      </w:r>
+      <w:r>
+        <w:rPr>
+          <w:rFonts w:ascii="Times New Roman" w:hAnsi="Times New Roman" w:cs="Times New Roman"/>
+          <w:sz w:val="28"/>
+          <w:szCs w:val="28"/>
+        </w:rPr>
+        <w:t xml:space="preserve"> so sánh k</w:t>
+      </w:r>
+      <w:r>
+        <w:rPr>
+          <w:rFonts w:ascii="Times New Roman" w:hAnsi="Times New Roman" w:cs="Times New Roman"/>
+          <w:sz w:val="28"/>
+          <w:szCs w:val="28"/>
+        </w:rPr>
+        <w:t>ế</w:t>
+      </w:r>
+      <w:r>
+        <w:rPr>
+          <w:rFonts w:ascii="Times New Roman" w:hAnsi="Times New Roman" w:cs="Times New Roman"/>
+          <w:sz w:val="28"/>
+          <w:szCs w:val="28"/>
+        </w:rPr>
+        <w:t>t qu</w:t>
+      </w:r>
+      <w:r>
+        <w:rPr>
+          <w:rFonts w:ascii="Times New Roman" w:hAnsi="Times New Roman" w:cs="Times New Roman"/>
+          <w:sz w:val="28"/>
+          <w:szCs w:val="28"/>
+        </w:rPr>
+        <w:t>ả</w:t>
+      </w:r>
+      <w:r>
+        <w:rPr>
+          <w:rFonts w:ascii="Times New Roman" w:hAnsi="Times New Roman" w:cs="Times New Roman"/>
+          <w:sz w:val="28"/>
+          <w:szCs w:val="28"/>
+        </w:rPr>
+        <w:t xml:space="preserve"> test và k</w:t>
+      </w:r>
+      <w:r>
+        <w:rPr>
+          <w:rFonts w:ascii="Times New Roman" w:hAnsi="Times New Roman" w:cs="Times New Roman"/>
+          <w:sz w:val="28"/>
+          <w:szCs w:val="28"/>
+        </w:rPr>
+        <w:t>ế</w:t>
+      </w:r>
+      <w:r>
+        <w:rPr>
+          <w:rFonts w:ascii="Times New Roman" w:hAnsi="Times New Roman" w:cs="Times New Roman"/>
+          <w:sz w:val="28"/>
+          <w:szCs w:val="28"/>
+        </w:rPr>
+        <w:t>t qu</w:t>
+      </w:r>
+      <w:r>
+        <w:rPr>
+          <w:rFonts w:ascii="Times New Roman" w:hAnsi="Times New Roman" w:cs="Times New Roman"/>
+          <w:sz w:val="28"/>
+          <w:szCs w:val="28"/>
+        </w:rPr>
+        <w:t>ả</w:t>
+      </w:r>
+      <w:r>
+        <w:rPr>
+          <w:rFonts w:ascii="Times New Roman" w:hAnsi="Times New Roman" w:cs="Times New Roman"/>
+          <w:sz w:val="28"/>
+          <w:szCs w:val="28"/>
+        </w:rPr>
+        <w:t xml:space="preserve"> mong đ</w:t>
+      </w:r>
+      <w:r>
+        <w:rPr>
+          <w:rFonts w:ascii="Times New Roman" w:hAnsi="Times New Roman" w:cs="Times New Roman"/>
+          <w:sz w:val="28"/>
+          <w:szCs w:val="28"/>
+        </w:rPr>
+        <w:t>ợ</w:t>
+      </w:r>
+      <w:r>
+        <w:rPr>
+          <w:rFonts w:ascii="Times New Roman" w:hAnsi="Times New Roman" w:cs="Times New Roman"/>
+          <w:sz w:val="28"/>
+          <w:szCs w:val="28"/>
+        </w:rPr>
+        <w:t xml:space="preserve">i </w:t>
+      </w:r>
+    </w:p>
+    <w:p>
+      <w:pPr>
+        <w:numPr>
+          <w:ilvl w:val="1"/>
+          <w:numId w:val="12"/>
+        </w:numPr>
+        <w:rPr>
+          <w:rFonts w:ascii="Times New Roman" w:hAnsi="Times New Roman" w:cs="Times New Roman"/>
+          <w:sz w:val="28"/>
+          <w:szCs w:val="28"/>
+          <w:lang w:val="vi-VN"/>
+        </w:rPr>
+      </w:pPr>
+      <w:r>
+        <w:rPr>
+          <w:rFonts w:ascii="Times New Roman" w:hAnsi="Times New Roman" w:cs="Times New Roman"/>
+          <w:sz w:val="28"/>
+          <w:szCs w:val="28"/>
+        </w:rPr>
+        <w:t>T</w:t>
+      </w:r>
+      <w:r>
+        <w:rPr>
+          <w:rFonts w:ascii="Times New Roman" w:hAnsi="Times New Roman" w:cs="Times New Roman"/>
+          <w:sz w:val="28"/>
+          <w:szCs w:val="28"/>
+        </w:rPr>
+        <w:t>ạ</w:t>
+      </w:r>
+      <w:r>
+        <w:rPr>
+          <w:rFonts w:ascii="Times New Roman" w:hAnsi="Times New Roman" w:cs="Times New Roman"/>
+          <w:sz w:val="28"/>
+          <w:szCs w:val="28"/>
+        </w:rPr>
+        <w:t>o test method cho m</w:t>
+      </w:r>
+      <w:r>
+        <w:rPr>
+          <w:rFonts w:ascii="Times New Roman" w:hAnsi="Times New Roman" w:cs="Times New Roman"/>
+          <w:sz w:val="28"/>
+          <w:szCs w:val="28"/>
+        </w:rPr>
+        <w:t>ỗ</w:t>
+      </w:r>
+      <w:r>
+        <w:rPr>
+          <w:rFonts w:ascii="Times New Roman" w:hAnsi="Times New Roman" w:cs="Times New Roman"/>
+          <w:sz w:val="28"/>
+          <w:szCs w:val="28"/>
+        </w:rPr>
+        <w:t>i b</w:t>
+      </w:r>
+      <w:r>
+        <w:rPr>
+          <w:rFonts w:ascii="Times New Roman" w:hAnsi="Times New Roman" w:cs="Times New Roman"/>
+          <w:sz w:val="28"/>
+          <w:szCs w:val="28"/>
+        </w:rPr>
+        <w:t>ộ</w:t>
+      </w:r>
+      <w:r>
+        <w:rPr>
+          <w:rFonts w:ascii="Times New Roman" w:hAnsi="Times New Roman" w:cs="Times New Roman"/>
+          <w:sz w:val="28"/>
+          <w:szCs w:val="28"/>
+        </w:rPr>
+        <w:t xml:space="preserve"> giá tr</w:t>
+      </w:r>
+      <w:r>
+        <w:rPr>
+          <w:rFonts w:ascii="Times New Roman" w:hAnsi="Times New Roman" w:cs="Times New Roman"/>
+          <w:sz w:val="28"/>
+          <w:szCs w:val="28"/>
+        </w:rPr>
+        <w:t>ị</w:t>
+      </w:r>
+      <w:r>
+        <w:rPr>
+          <w:rFonts w:ascii="Times New Roman" w:hAnsi="Times New Roman" w:cs="Times New Roman"/>
+          <w:sz w:val="28"/>
+          <w:szCs w:val="28"/>
+        </w:rPr>
+        <w:t xml:space="preserve"> </w:t>
+      </w:r>
+    </w:p>
+    <w:p>
+      <w:pPr>
         <w:ind w:left="360"/>
         <w:rPr>
           <w:rFonts w:ascii="Times New Roman" w:hAnsi="Times New Roman" w:cs="Times New Roman"/>
@@ -1266,7 +1777,7 @@
           <w:szCs w:val="28"/>
         </w:rPr>
         <w:drawing>
-          <wp:inline distT="0" distB="0" distL="0" distR="0">
+          <wp:inline distT="0" distB="0" distL="0" distR="0" wp14:anchorId="1B99B5B9" wp14:editId="72DD3420">
             <wp:extent cx="6067425" cy="5153025"/>
             <wp:effectExtent l="0" t="0" r="9525" b="9525"/>
             <wp:docPr id="3" name="Picture 3"/>
@@ -1317,16 +1828,6 @@
     </w:p>
     <w:p>
       <w:pPr>
-        <w:ind w:left="-340"/>
-        <w:rPr>
-          <w:rFonts w:ascii="Times New Roman" w:hAnsi="Times New Roman" w:cs="Times New Roman"/>
-          <w:sz w:val="28"/>
-          <w:szCs w:val="28"/>
-        </w:rPr>
-      </w:pPr>
-    </w:p>
-    <w:p>
-      <w:pPr>
         <w:ind w:left="360"/>
         <w:rPr>
           <w:rFonts w:ascii="Times New Roman" w:hAnsi="Times New Roman" w:cs="Times New Roman"/>
@@ -1340,6 +1841,7 @@
           <w:sz w:val="28"/>
           <w:szCs w:val="28"/>
         </w:rPr>
+        <w:lastRenderedPageBreak/>
         <w:t xml:space="preserve">Sau đó, ta được </w:t>
       </w:r>
       <w:r>
@@ -1375,7 +1877,6 @@
           <w:sz w:val="28"/>
           <w:szCs w:val="28"/>
         </w:rPr>
-        <w:lastRenderedPageBreak/>
         <w:drawing>
           <wp:inline distT="0" distB="0" distL="0" distR="0">
             <wp:extent cx="6581775" cy="4152900"/>
@@ -1536,17 +2037,6 @@
     </w:p>
     <w:p>
       <w:pPr>
-        <w:ind w:left="-624"/>
-        <w:rPr>
-          <w:rFonts w:ascii="Times New Roman" w:hAnsi="Times New Roman" w:cs="Times New Roman"/>
-          <w:sz w:val="28"/>
-          <w:szCs w:val="28"/>
-        </w:rPr>
-      </w:pPr>
-    </w:p>
-    <w:p>
-      <w:pPr>
-        <w:ind w:left="-624"/>
         <w:rPr>
           <w:rFonts w:ascii="Times New Roman" w:hAnsi="Times New Roman" w:cs="Times New Roman"/>
           <w:sz w:val="28"/>
@@ -1771,17 +2261,6 @@
     </w:p>
     <w:p>
       <w:pPr>
-        <w:ind w:left="-737"/>
-        <w:rPr>
-          <w:rFonts w:ascii="Times New Roman" w:hAnsi="Times New Roman" w:cs="Times New Roman"/>
-          <w:sz w:val="28"/>
-          <w:szCs w:val="28"/>
-        </w:rPr>
-      </w:pPr>
-    </w:p>
-    <w:p>
-      <w:pPr>
-        <w:ind w:left="-737"/>
         <w:rPr>
           <w:rFonts w:ascii="Times New Roman" w:hAnsi="Times New Roman" w:cs="Times New Roman"/>
           <w:sz w:val="28"/>
@@ -1810,6 +2289,7 @@
           <w:sz w:val="28"/>
           <w:szCs w:val="28"/>
         </w:rPr>
+        <w:lastRenderedPageBreak/>
         <w:t xml:space="preserve">Các </w:t>
       </w:r>
       <w:r>
@@ -2058,6 +2538,18 @@
     </w:p>
     <w:p>
       <w:pPr>
+        <w:ind w:left="-850"/>
+        <w:rPr>
+          <w:rFonts w:ascii="Times New Roman" w:hAnsi="Times New Roman" w:cs="Times New Roman"/>
+          <w:sz w:val="28"/>
+          <w:szCs w:val="28"/>
+        </w:rPr>
+      </w:pPr>
+      <w:bookmarkStart w:id="0" w:name="_GoBack"/>
+      <w:bookmarkEnd w:id="0"/>
+    </w:p>
+    <w:p>
+      <w:pPr>
         <w:rPr>
           <w:rFonts w:ascii="Times New Roman" w:hAnsi="Times New Roman" w:cs="Times New Roman"/>
           <w:sz w:val="28"/>
@@ -2183,8 +2675,6 @@
         </w:rPr>
         <w:t>Phân tích sự phụ thuộc</w:t>
       </w:r>
-      <w:bookmarkStart w:id="0" w:name="_GoBack"/>
-      <w:bookmarkEnd w:id="0"/>
     </w:p>
     <w:sectPr>
       <w:pgSz w:w="11906" w:h="16838"/>
@@ -3120,6 +3610,146 @@
     </w:lvl>
   </w:abstractNum>
   <w:abstractNum w:abstractNumId="9">
+    <w:nsid w:val="6AE47517"/>
+    <w:multiLevelType w:val="hybridMultilevel"/>
+    <w:tmpl w:val="72A4815C"/>
+    <w:lvl w:ilvl="0" w:tplc="091CB038">
+      <w:start w:val="1"/>
+      <w:numFmt w:val="bullet"/>
+      <w:lvlText w:val="◦"/>
+      <w:lvlJc w:val="left"/>
+      <w:pPr>
+        <w:tabs>
+          <w:tab w:val="num" w:pos="720"/>
+        </w:tabs>
+        <w:ind w:left="720" w:hanging="360"/>
+      </w:pPr>
+      <w:rPr>
+        <w:rFonts w:ascii="Calibri" w:hAnsi="Calibri" w:hint="default"/>
+      </w:rPr>
+    </w:lvl>
+    <w:lvl w:ilvl="1" w:tplc="D0BC455C">
+      <w:start w:val="1"/>
+      <w:numFmt w:val="bullet"/>
+      <w:lvlText w:val="◦"/>
+      <w:lvlJc w:val="left"/>
+      <w:pPr>
+        <w:tabs>
+          <w:tab w:val="num" w:pos="1440"/>
+        </w:tabs>
+        <w:ind w:left="1440" w:hanging="360"/>
+      </w:pPr>
+      <w:rPr>
+        <w:rFonts w:ascii="Calibri" w:hAnsi="Calibri" w:hint="default"/>
+      </w:rPr>
+    </w:lvl>
+    <w:lvl w:ilvl="2" w:tplc="2ABEFED4" w:tentative="1">
+      <w:start w:val="1"/>
+      <w:numFmt w:val="bullet"/>
+      <w:lvlText w:val="◦"/>
+      <w:lvlJc w:val="left"/>
+      <w:pPr>
+        <w:tabs>
+          <w:tab w:val="num" w:pos="2160"/>
+        </w:tabs>
+        <w:ind w:left="2160" w:hanging="360"/>
+      </w:pPr>
+      <w:rPr>
+        <w:rFonts w:ascii="Calibri" w:hAnsi="Calibri" w:hint="default"/>
+      </w:rPr>
+    </w:lvl>
+    <w:lvl w:ilvl="3" w:tplc="D9B8ED46" w:tentative="1">
+      <w:start w:val="1"/>
+      <w:numFmt w:val="bullet"/>
+      <w:lvlText w:val="◦"/>
+      <w:lvlJc w:val="left"/>
+      <w:pPr>
+        <w:tabs>
+          <w:tab w:val="num" w:pos="2880"/>
+        </w:tabs>
+        <w:ind w:left="2880" w:hanging="360"/>
+      </w:pPr>
+      <w:rPr>
+        <w:rFonts w:ascii="Calibri" w:hAnsi="Calibri" w:hint="default"/>
+      </w:rPr>
+    </w:lvl>
+    <w:lvl w:ilvl="4" w:tplc="5970887C" w:tentative="1">
+      <w:start w:val="1"/>
+      <w:numFmt w:val="bullet"/>
+      <w:lvlText w:val="◦"/>
+      <w:lvlJc w:val="left"/>
+      <w:pPr>
+        <w:tabs>
+          <w:tab w:val="num" w:pos="3600"/>
+        </w:tabs>
+        <w:ind w:left="3600" w:hanging="360"/>
+      </w:pPr>
+      <w:rPr>
+        <w:rFonts w:ascii="Calibri" w:hAnsi="Calibri" w:hint="default"/>
+      </w:rPr>
+    </w:lvl>
+    <w:lvl w:ilvl="5" w:tplc="765C3E60" w:tentative="1">
+      <w:start w:val="1"/>
+      <w:numFmt w:val="bullet"/>
+      <w:lvlText w:val="◦"/>
+      <w:lvlJc w:val="left"/>
+      <w:pPr>
+        <w:tabs>
+          <w:tab w:val="num" w:pos="4320"/>
+        </w:tabs>
+        <w:ind w:left="4320" w:hanging="360"/>
+      </w:pPr>
+      <w:rPr>
+        <w:rFonts w:ascii="Calibri" w:hAnsi="Calibri" w:hint="default"/>
+      </w:rPr>
+    </w:lvl>
+    <w:lvl w:ilvl="6" w:tplc="37A2A95E" w:tentative="1">
+      <w:start w:val="1"/>
+      <w:numFmt w:val="bullet"/>
+      <w:lvlText w:val="◦"/>
+      <w:lvlJc w:val="left"/>
+      <w:pPr>
+        <w:tabs>
+          <w:tab w:val="num" w:pos="5040"/>
+        </w:tabs>
+        <w:ind w:left="5040" w:hanging="360"/>
+      </w:pPr>
+      <w:rPr>
+        <w:rFonts w:ascii="Calibri" w:hAnsi="Calibri" w:hint="default"/>
+      </w:rPr>
+    </w:lvl>
+    <w:lvl w:ilvl="7" w:tplc="2EAE1BC4" w:tentative="1">
+      <w:start w:val="1"/>
+      <w:numFmt w:val="bullet"/>
+      <w:lvlText w:val="◦"/>
+      <w:lvlJc w:val="left"/>
+      <w:pPr>
+        <w:tabs>
+          <w:tab w:val="num" w:pos="5760"/>
+        </w:tabs>
+        <w:ind w:left="5760" w:hanging="360"/>
+      </w:pPr>
+      <w:rPr>
+        <w:rFonts w:ascii="Calibri" w:hAnsi="Calibri" w:hint="default"/>
+      </w:rPr>
+    </w:lvl>
+    <w:lvl w:ilvl="8" w:tplc="76F0744A" w:tentative="1">
+      <w:start w:val="1"/>
+      <w:numFmt w:val="bullet"/>
+      <w:lvlText w:val="◦"/>
+      <w:lvlJc w:val="left"/>
+      <w:pPr>
+        <w:tabs>
+          <w:tab w:val="num" w:pos="6480"/>
+        </w:tabs>
+        <w:ind w:left="6480" w:hanging="360"/>
+      </w:pPr>
+      <w:rPr>
+        <w:rFonts w:ascii="Calibri" w:hAnsi="Calibri" w:hint="default"/>
+      </w:rPr>
+    </w:lvl>
+  </w:abstractNum>
+  <w:abstractNum w:abstractNumId="10">
     <w:nsid w:val="79C13119"/>
     <w:multiLevelType w:val="hybridMultilevel"/>
     <w:tmpl w:val="89609356"/>
@@ -3232,7 +3862,7 @@
       </w:rPr>
     </w:lvl>
   </w:abstractNum>
-  <w:abstractNum w:abstractNumId="10">
+  <w:abstractNum w:abstractNumId="11">
     <w:nsid w:val="7FC75B29"/>
     <w:multiLevelType w:val="hybridMultilevel"/>
     <w:tmpl w:val="E8AA79B6"/>
@@ -3349,7 +3979,7 @@
     <w:abstractNumId w:val="8"/>
   </w:num>
   <w:num w:numId="2">
-    <w:abstractNumId w:val="10"/>
+    <w:abstractNumId w:val="11"/>
   </w:num>
   <w:num w:numId="3">
     <w:abstractNumId w:val="5"/>
@@ -3361,7 +3991,7 @@
     <w:abstractNumId w:val="1"/>
   </w:num>
   <w:num w:numId="6">
-    <w:abstractNumId w:val="9"/>
+    <w:abstractNumId w:val="10"/>
   </w:num>
   <w:num w:numId="7">
     <w:abstractNumId w:val="6"/>
@@ -3377,6 +4007,9 @@
   </w:num>
   <w:num w:numId="11">
     <w:abstractNumId w:val="7"/>
+  </w:num>
+  <w:num w:numId="12">
+    <w:abstractNumId w:val="9"/>
   </w:num>
 </w:numbering>
 </file>
@@ -3536,7 +4169,6 @@
   <w:style w:type="character" w:default="1" w:styleId="DefaultParagraphFont">
     <w:name w:val="Default Paragraph Font"/>
     <w:uiPriority w:val="1"/>
-    <w:semiHidden/>
     <w:unhideWhenUsed/>
   </w:style>
   <w:style w:type="table" w:default="1" w:styleId="TableNormal">
@@ -3763,7 +4395,6 @@
   <w:style w:type="character" w:default="1" w:styleId="DefaultParagraphFont">
     <w:name w:val="Default Paragraph Font"/>
     <w:uiPriority w:val="1"/>
-    <w:semiHidden/>
     <w:unhideWhenUsed/>
   </w:style>
   <w:style w:type="table" w:default="1" w:styleId="TableNormal">

</xml_diff>